<commit_message>
Nycklarna som gk la på Facebook
</commit_message>
<xml_diff>
--- a/Feasibility study.docx
+++ b/Feasibility study.docx
@@ -11,7 +11,7 @@
     </w:p>
     <w:p>
       <w:pPr>
-        <w:pStyle w:val="Rubrik2"/>
+        <w:pStyle w:val="Heading2"/>
         <w:rPr>
           <w:lang w:val="en-GB"/>
         </w:rPr>
@@ -25,7 +25,7 @@
     </w:p>
     <w:p>
       <w:pPr>
-        <w:pStyle w:val="Ingetavstnd"/>
+        <w:pStyle w:val="NoSpacing"/>
         <w:rPr>
           <w:lang w:val="en-GB"/>
         </w:rPr>
@@ -81,7 +81,7 @@
     </w:p>
     <w:p>
       <w:pPr>
-        <w:pStyle w:val="Rubrik2"/>
+        <w:pStyle w:val="Heading2"/>
         <w:rPr>
           <w:lang w:val="en-GB"/>
         </w:rPr>
@@ -95,7 +95,7 @@
     </w:p>
     <w:p>
       <w:pPr>
-        <w:pStyle w:val="Ingetavstnd"/>
+        <w:pStyle w:val="NoSpacing"/>
         <w:rPr>
           <w:lang w:val="en-GB"/>
         </w:rPr>
@@ -123,15 +123,15 @@
     </w:p>
     <w:p>
       <w:pPr>
-        <w:pStyle w:val="Ingetavstnd"/>
-        <w:rPr>
-          <w:lang w:val="en-GB"/>
-        </w:rPr>
-      </w:pPr>
-    </w:p>
-    <w:p>
-      <w:pPr>
-        <w:pStyle w:val="Rubrik2"/>
+        <w:pStyle w:val="NoSpacing"/>
+        <w:rPr>
+          <w:lang w:val="en-GB"/>
+        </w:rPr>
+      </w:pPr>
+    </w:p>
+    <w:p>
+      <w:pPr>
+        <w:pStyle w:val="Heading2"/>
         <w:rPr>
           <w:lang w:val="en-GB"/>
         </w:rPr>
@@ -151,7 +151,7 @@
     </w:p>
     <w:p>
       <w:pPr>
-        <w:pStyle w:val="Ingetavstnd"/>
+        <w:pStyle w:val="NoSpacing"/>
         <w:rPr>
           <w:lang w:val="en-GB"/>
         </w:rPr>
@@ -184,21 +184,7 @@
         <w:rPr>
           <w:lang w:val="en-GB"/>
         </w:rPr>
-        <w:t xml:space="preserve"> of extracting social media-data. Both </w:t>
-      </w:r>
-      <w:proofErr w:type="spellStart"/>
-      <w:r>
-        <w:rPr>
-          <w:lang w:val="en-GB"/>
-        </w:rPr>
-        <w:t>Instagram</w:t>
-      </w:r>
-      <w:proofErr w:type="spellEnd"/>
-      <w:r>
-        <w:rPr>
-          <w:lang w:val="en-GB"/>
-        </w:rPr>
-        <w:t xml:space="preserve"> and Twitter have well documented API-libraries </w:t>
+        <w:t xml:space="preserve"> of extracting social media-data. Both Instagram and Twitter have well documented API-libraries </w:t>
       </w:r>
       <w:r>
         <w:rPr>
@@ -245,15 +231,15 @@
     </w:p>
     <w:p>
       <w:pPr>
-        <w:pStyle w:val="Ingetavstnd"/>
-        <w:rPr>
-          <w:lang w:val="en-GB"/>
-        </w:rPr>
-      </w:pPr>
-    </w:p>
-    <w:p>
-      <w:pPr>
-        <w:pStyle w:val="Ingetavstnd"/>
+        <w:pStyle w:val="NoSpacing"/>
+        <w:rPr>
+          <w:lang w:val="en-GB"/>
+        </w:rPr>
+      </w:pPr>
+    </w:p>
+    <w:p>
+      <w:pPr>
+        <w:pStyle w:val="NoSpacing"/>
         <w:rPr>
           <w:lang w:val="en-GB"/>
         </w:rPr>
@@ -280,21 +266,7 @@
         <w:rPr>
           <w:lang w:val="en-GB"/>
         </w:rPr>
-        <w:t xml:space="preserve">Both </w:t>
-      </w:r>
-      <w:proofErr w:type="spellStart"/>
-      <w:r>
-        <w:rPr>
-          <w:lang w:val="en-GB"/>
-        </w:rPr>
-        <w:t>Instagram</w:t>
-      </w:r>
-      <w:proofErr w:type="spellEnd"/>
-      <w:r>
-        <w:rPr>
-          <w:lang w:val="en-GB"/>
-        </w:rPr>
-        <w:t xml:space="preserve"> and Twitter provide means to subscribe to data and so once the application is setup data will be continuously updated. </w:t>
+        <w:t xml:space="preserve">Both Instagram and Twitter provide means to subscribe to data and so once the application is setup data will be continuously updated. </w:t>
       </w:r>
       <w:r>
         <w:rPr>
@@ -347,15 +319,15 @@
     </w:p>
     <w:p>
       <w:pPr>
-        <w:pStyle w:val="Ingetavstnd"/>
-        <w:rPr>
-          <w:lang w:val="en-GB"/>
-        </w:rPr>
-      </w:pPr>
-    </w:p>
-    <w:p>
-      <w:pPr>
-        <w:pStyle w:val="Rubrik2"/>
+        <w:pStyle w:val="NoSpacing"/>
+        <w:rPr>
+          <w:lang w:val="en-GB"/>
+        </w:rPr>
+      </w:pPr>
+    </w:p>
+    <w:p>
+      <w:pPr>
+        <w:pStyle w:val="Heading2"/>
         <w:rPr>
           <w:lang w:val="en-GB"/>
         </w:rPr>
@@ -369,7 +341,7 @@
     </w:p>
     <w:p>
       <w:pPr>
-        <w:pStyle w:val="Ingetavstnd"/>
+        <w:pStyle w:val="NoSpacing"/>
         <w:rPr>
           <w:lang w:val="en-GB"/>
         </w:rPr>
@@ -425,15 +397,15 @@
     </w:p>
     <w:p>
       <w:pPr>
-        <w:pStyle w:val="Ingetavstnd"/>
-        <w:rPr>
-          <w:lang w:val="en-GB"/>
-        </w:rPr>
-      </w:pPr>
-    </w:p>
-    <w:p>
-      <w:pPr>
-        <w:pStyle w:val="Ingetavstnd"/>
+        <w:pStyle w:val="NoSpacing"/>
+        <w:rPr>
+          <w:lang w:val="en-GB"/>
+        </w:rPr>
+      </w:pPr>
+    </w:p>
+    <w:p>
+      <w:pPr>
+        <w:pStyle w:val="NoSpacing"/>
         <w:rPr>
           <w:lang w:val="en-GB"/>
         </w:rPr>
@@ -461,23 +433,25 @@
     </w:p>
     <w:p>
       <w:pPr>
-        <w:pStyle w:val="Ingetavstnd"/>
-        <w:rPr>
-          <w:lang w:val="en-GB"/>
-        </w:rPr>
-      </w:pPr>
-    </w:p>
-    <w:p>
-      <w:pPr>
-        <w:pStyle w:val="Ingetavstnd"/>
-        <w:rPr>
-          <w:lang w:val="en-GB"/>
-        </w:rPr>
-      </w:pPr>
-    </w:p>
-    <w:p>
-      <w:pPr>
-        <w:pStyle w:val="Rubrik2"/>
+        <w:pStyle w:val="NoSpacing"/>
+        <w:rPr>
+          <w:lang w:val="en-GB"/>
+        </w:rPr>
+      </w:pPr>
+    </w:p>
+    <w:p>
+      <w:pPr>
+        <w:pStyle w:val="NoSpacing"/>
+        <w:rPr>
+          <w:lang w:val="en-GB"/>
+        </w:rPr>
+      </w:pPr>
+      <w:bookmarkStart w:id="0" w:name="_GoBack"/>
+      <w:bookmarkEnd w:id="0"/>
+    </w:p>
+    <w:p>
+      <w:pPr>
+        <w:pStyle w:val="Heading2"/>
         <w:rPr>
           <w:lang w:val="en-GB"/>
         </w:rPr>
@@ -492,7 +466,7 @@
     </w:p>
     <w:p>
       <w:pPr>
-        <w:pStyle w:val="Ingetavstnd"/>
+        <w:pStyle w:val="NoSpacing"/>
         <w:rPr>
           <w:lang w:val="en-GB"/>
         </w:rPr>
@@ -542,21 +516,19 @@
     </w:p>
     <w:p>
       <w:pPr>
-        <w:pStyle w:val="Ingetavstnd"/>
-        <w:rPr>
-          <w:lang w:val="en-GB"/>
-        </w:rPr>
-      </w:pPr>
-    </w:p>
-    <w:p>
-      <w:pPr>
-        <w:pStyle w:val="Ingetavstnd"/>
-        <w:rPr>
-          <w:lang w:val="en-GB"/>
-        </w:rPr>
-      </w:pPr>
-      <w:bookmarkStart w:id="0" w:name="_GoBack"/>
-      <w:bookmarkEnd w:id="0"/>
+        <w:pStyle w:val="NoSpacing"/>
+        <w:rPr>
+          <w:lang w:val="en-GB"/>
+        </w:rPr>
+      </w:pPr>
+    </w:p>
+    <w:p>
+      <w:pPr>
+        <w:pStyle w:val="NoSpacing"/>
+        <w:rPr>
+          <w:lang w:val="en-GB"/>
+        </w:rPr>
+      </w:pPr>
     </w:p>
     <w:p>
       <w:pPr>
@@ -739,11 +711,11 @@
       <w:sz w:val="22"/>
     </w:rPr>
   </w:style>
-  <w:style w:type="paragraph" w:styleId="Rubrik2">
+  <w:style w:type="paragraph" w:styleId="Heading2">
     <w:name w:val="heading 2"/>
     <w:basedOn w:val="Normal"/>
     <w:next w:val="Normal"/>
-    <w:link w:val="Rubrik2Char"/>
+    <w:link w:val="Heading2Char"/>
     <w:uiPriority w:val="9"/>
     <w:unhideWhenUsed/>
     <w:qFormat/>
@@ -763,13 +735,13 @@
       <w:szCs w:val="26"/>
     </w:rPr>
   </w:style>
-  <w:style w:type="character" w:default="1" w:styleId="Standardstycketypsnitt">
+  <w:style w:type="character" w:default="1" w:styleId="DefaultParagraphFont">
     <w:name w:val="Default Paragraph Font"/>
     <w:uiPriority w:val="1"/>
     <w:semiHidden/>
     <w:unhideWhenUsed/>
   </w:style>
-  <w:style w:type="table" w:default="1" w:styleId="Normaltabell">
+  <w:style w:type="table" w:default="1" w:styleId="TableNormal">
     <w:name w:val="Normal Table"/>
     <w:uiPriority w:val="99"/>
     <w:semiHidden/>
@@ -784,13 +756,13 @@
       </w:tblCellMar>
     </w:tblPr>
   </w:style>
-  <w:style w:type="numbering" w:default="1" w:styleId="Ingenlista">
+  <w:style w:type="numbering" w:default="1" w:styleId="NoList">
     <w:name w:val="No List"/>
     <w:uiPriority w:val="99"/>
     <w:semiHidden/>
     <w:unhideWhenUsed/>
   </w:style>
-  <w:style w:type="paragraph" w:styleId="Ingetavstnd">
+  <w:style w:type="paragraph" w:styleId="NoSpacing">
     <w:name w:val="No Spacing"/>
     <w:uiPriority w:val="1"/>
     <w:qFormat/>
@@ -800,10 +772,10 @@
       <w:sz w:val="22"/>
     </w:rPr>
   </w:style>
-  <w:style w:type="character" w:customStyle="1" w:styleId="Rubrik2Char">
-    <w:name w:val="Rubrik 2 Char"/>
-    <w:basedOn w:val="Standardstycketypsnitt"/>
-    <w:link w:val="Rubrik2"/>
+  <w:style w:type="character" w:customStyle="1" w:styleId="Heading2Char">
+    <w:name w:val="Heading 2 Char"/>
+    <w:basedOn w:val="DefaultParagraphFont"/>
+    <w:link w:val="Heading2"/>
     <w:uiPriority w:val="9"/>
     <w:rsid w:val="00160B5B"/>
     <w:rPr>
@@ -982,11 +954,11 @@
       <w:sz w:val="22"/>
     </w:rPr>
   </w:style>
-  <w:style w:type="paragraph" w:styleId="Rubrik2">
+  <w:style w:type="paragraph" w:styleId="Heading2">
     <w:name w:val="heading 2"/>
     <w:basedOn w:val="Normal"/>
     <w:next w:val="Normal"/>
-    <w:link w:val="Rubrik2Char"/>
+    <w:link w:val="Heading2Char"/>
     <w:uiPriority w:val="9"/>
     <w:unhideWhenUsed/>
     <w:qFormat/>
@@ -1006,13 +978,13 @@
       <w:szCs w:val="26"/>
     </w:rPr>
   </w:style>
-  <w:style w:type="character" w:default="1" w:styleId="Standardstycketypsnitt">
+  <w:style w:type="character" w:default="1" w:styleId="DefaultParagraphFont">
     <w:name w:val="Default Paragraph Font"/>
     <w:uiPriority w:val="1"/>
     <w:semiHidden/>
     <w:unhideWhenUsed/>
   </w:style>
-  <w:style w:type="table" w:default="1" w:styleId="Normaltabell">
+  <w:style w:type="table" w:default="1" w:styleId="TableNormal">
     <w:name w:val="Normal Table"/>
     <w:uiPriority w:val="99"/>
     <w:semiHidden/>
@@ -1027,13 +999,13 @@
       </w:tblCellMar>
     </w:tblPr>
   </w:style>
-  <w:style w:type="numbering" w:default="1" w:styleId="Ingenlista">
+  <w:style w:type="numbering" w:default="1" w:styleId="NoList">
     <w:name w:val="No List"/>
     <w:uiPriority w:val="99"/>
     <w:semiHidden/>
     <w:unhideWhenUsed/>
   </w:style>
-  <w:style w:type="paragraph" w:styleId="Ingetavstnd">
+  <w:style w:type="paragraph" w:styleId="NoSpacing">
     <w:name w:val="No Spacing"/>
     <w:uiPriority w:val="1"/>
     <w:qFormat/>
@@ -1043,10 +1015,10 @@
       <w:sz w:val="22"/>
     </w:rPr>
   </w:style>
-  <w:style w:type="character" w:customStyle="1" w:styleId="Rubrik2Char">
-    <w:name w:val="Rubrik 2 Char"/>
-    <w:basedOn w:val="Standardstycketypsnitt"/>
-    <w:link w:val="Rubrik2"/>
+  <w:style w:type="character" w:customStyle="1" w:styleId="Heading2Char">
+    <w:name w:val="Heading 2 Char"/>
+    <w:basedOn w:val="DefaultParagraphFont"/>
+    <w:link w:val="Heading2"/>
     <w:uiPriority w:val="9"/>
     <w:rsid w:val="00160B5B"/>
     <w:rPr>

</xml_diff>